<commit_message>
Update article test files
</commit_message>
<xml_diff>
--- a/tests/test_files/docs/Test 2.docx
+++ b/tests/test_files/docs/Test 2.docx
@@ -21,6 +21,17 @@
         <w:rPr>
           <w:rtl w:val="0"/>
         </w:rPr>
+      </w:r>
+    </w:p>
+    <w:p>
+      <w:pPr>
+        <w:rPr/>
+      </w:pPr>
+      <w:r>
+        <w:rPr>
+          <w:rtl w:val="0"/>
+        </w:rPr>
+        <w:t xml:space="preserve">Test author</w:t>
       </w:r>
     </w:p>
     <w:p>

</xml_diff>